<commit_message>
Se actualizo el Word y se agrego el log generado por Lynis
</commit_message>
<xml_diff>
--- a/Trabajo Integrador - Chiappone - Campana.docx
+++ b/Trabajo Integrador - Chiappone - Campana.docx
@@ -1351,7 +1351,7 @@
           <w:rFonts w:ascii="Arial" w:eastAsia="Courier New" w:hAnsi="Arial" w:cs="Arial"/>
           <w:szCs w:val="24"/>
         </w:rPr>
-        <w:t xml:space="preserve"> en un entorno Ubuntu Server y se ejecutó un escaneo completo del sistema. </w:t>
+        <w:t xml:space="preserve"> en un entorno Ubuntu y se ejecutó un escaneo completo del sistema. </w:t>
       </w:r>
     </w:p>
     <w:p>
@@ -1587,23 +1587,67 @@
     <w:p>
       <w:pPr>
         <w:pStyle w:val="Prrafodelista"/>
-        <w:numPr>
-          <w:ilvl w:val="0"/>
-          <w:numId w:val="21"/>
-        </w:numPr>
-        <w:spacing w:after="0" w:line="360" w:lineRule="auto"/>
-        <w:ind w:right="0"/>
-        <w:rPr>
-          <w:rFonts w:ascii="Arial" w:eastAsia="Courier New" w:hAnsi="Arial" w:cs="Arial"/>
-          <w:szCs w:val="24"/>
-        </w:rPr>
-      </w:pPr>
-      <w:r>
-        <w:rPr>
-          <w:rFonts w:ascii="Arial" w:eastAsia="Courier New" w:hAnsi="Arial" w:cs="Arial"/>
-          <w:szCs w:val="24"/>
-        </w:rPr>
-        <w:t>Ejecución del comando de auditoría general.</w:t>
+        <w:spacing w:after="0" w:line="360" w:lineRule="auto"/>
+        <w:ind w:left="1080" w:right="0" w:firstLine="0"/>
+        <w:rPr>
+          <w:rFonts w:ascii="Arial" w:eastAsia="Courier New" w:hAnsi="Arial" w:cs="Arial"/>
+          <w:szCs w:val="24"/>
+        </w:rPr>
+      </w:pPr>
+      <w:r>
+        <w:rPr>
+          <w:rFonts w:ascii="Arial" w:eastAsia="Courier New" w:hAnsi="Arial" w:cs="Arial"/>
+          <w:noProof/>
+          <w:szCs w:val="24"/>
+        </w:rPr>
+        <w:drawing>
+          <wp:inline distT="0" distB="0" distL="0" distR="0" wp14:anchorId="78F7875D" wp14:editId="356C84D8">
+            <wp:extent cx="3311236" cy="909830"/>
+            <wp:effectExtent l="0" t="0" r="3810" b="5080"/>
+            <wp:docPr id="412448832" name="Imagen 1"/>
+            <wp:cNvGraphicFramePr>
+              <a:graphicFrameLocks xmlns:a="http://schemas.openxmlformats.org/drawingml/2006/main" noChangeAspect="1"/>
+            </wp:cNvGraphicFramePr>
+            <a:graphic xmlns:a="http://schemas.openxmlformats.org/drawingml/2006/main">
+              <a:graphicData uri="http://schemas.openxmlformats.org/drawingml/2006/picture">
+                <pic:pic xmlns:pic="http://schemas.openxmlformats.org/drawingml/2006/picture">
+                  <pic:nvPicPr>
+                    <pic:cNvPr id="0" name="Picture 1"/>
+                    <pic:cNvPicPr>
+                      <a:picLocks noChangeAspect="1" noChangeArrowheads="1"/>
+                    </pic:cNvPicPr>
+                  </pic:nvPicPr>
+                  <pic:blipFill>
+                    <a:blip r:embed="rId8">
+                      <a:extLst>
+                        <a:ext uri="{28A0092B-C50C-407E-A947-70E740481C1C}">
+                          <a14:useLocalDpi xmlns:a14="http://schemas.microsoft.com/office/drawing/2010/main" val="0"/>
+                        </a:ext>
+                      </a:extLst>
+                    </a:blip>
+                    <a:srcRect/>
+                    <a:stretch>
+                      <a:fillRect/>
+                    </a:stretch>
+                  </pic:blipFill>
+                  <pic:spPr bwMode="auto">
+                    <a:xfrm>
+                      <a:off x="0" y="0"/>
+                      <a:ext cx="3369117" cy="925734"/>
+                    </a:xfrm>
+                    <a:prstGeom prst="rect">
+                      <a:avLst/>
+                    </a:prstGeom>
+                    <a:noFill/>
+                    <a:ln>
+                      <a:noFill/>
+                    </a:ln>
+                  </pic:spPr>
+                </pic:pic>
+              </a:graphicData>
+            </a:graphic>
+          </wp:inline>
+        </w:drawing>
       </w:r>
     </w:p>
     <w:p>
@@ -1625,7 +1669,73 @@
           <w:rFonts w:ascii="Arial" w:eastAsia="Courier New" w:hAnsi="Arial" w:cs="Arial"/>
           <w:szCs w:val="24"/>
         </w:rPr>
-        <w:t>Análisis e interpretación de resultados.</w:t>
+        <w:t>Ejecución del comando de auditoría general.</w:t>
+      </w:r>
+    </w:p>
+    <w:p>
+      <w:pPr>
+        <w:pStyle w:val="Prrafodelista"/>
+        <w:spacing w:after="0" w:line="360" w:lineRule="auto"/>
+        <w:ind w:left="1080" w:right="0" w:firstLine="0"/>
+        <w:rPr>
+          <w:rFonts w:ascii="Arial" w:eastAsia="Courier New" w:hAnsi="Arial" w:cs="Arial"/>
+          <w:szCs w:val="24"/>
+        </w:rPr>
+      </w:pPr>
+      <w:r>
+        <w:rPr>
+          <w:rFonts w:ascii="Arial" w:eastAsia="Courier New" w:hAnsi="Arial" w:cs="Arial"/>
+          <w:noProof/>
+          <w:szCs w:val="24"/>
+        </w:rPr>
+        <w:drawing>
+          <wp:inline distT="0" distB="0" distL="0" distR="0" wp14:anchorId="7D518D31" wp14:editId="20C928BA">
+            <wp:extent cx="5396230" cy="2680970"/>
+            <wp:effectExtent l="0" t="0" r="0" b="5080"/>
+            <wp:docPr id="397909714" name="Imagen 2"/>
+            <wp:cNvGraphicFramePr>
+              <a:graphicFrameLocks xmlns:a="http://schemas.openxmlformats.org/drawingml/2006/main" noChangeAspect="1"/>
+            </wp:cNvGraphicFramePr>
+            <a:graphic xmlns:a="http://schemas.openxmlformats.org/drawingml/2006/main">
+              <a:graphicData uri="http://schemas.openxmlformats.org/drawingml/2006/picture">
+                <pic:pic xmlns:pic="http://schemas.openxmlformats.org/drawingml/2006/picture">
+                  <pic:nvPicPr>
+                    <pic:cNvPr id="0" name="Picture 2"/>
+                    <pic:cNvPicPr>
+                      <a:picLocks noChangeAspect="1" noChangeArrowheads="1"/>
+                    </pic:cNvPicPr>
+                  </pic:nvPicPr>
+                  <pic:blipFill>
+                    <a:blip r:embed="rId9">
+                      <a:extLst>
+                        <a:ext uri="{28A0092B-C50C-407E-A947-70E740481C1C}">
+                          <a14:useLocalDpi xmlns:a14="http://schemas.microsoft.com/office/drawing/2010/main" val="0"/>
+                        </a:ext>
+                      </a:extLst>
+                    </a:blip>
+                    <a:srcRect/>
+                    <a:stretch>
+                      <a:fillRect/>
+                    </a:stretch>
+                  </pic:blipFill>
+                  <pic:spPr bwMode="auto">
+                    <a:xfrm>
+                      <a:off x="0" y="0"/>
+                      <a:ext cx="5396230" cy="2680970"/>
+                    </a:xfrm>
+                    <a:prstGeom prst="rect">
+                      <a:avLst/>
+                    </a:prstGeom>
+                    <a:noFill/>
+                    <a:ln>
+                      <a:noFill/>
+                    </a:ln>
+                  </pic:spPr>
+                </pic:pic>
+              </a:graphicData>
+            </a:graphic>
+          </wp:inline>
+        </w:drawing>
       </w:r>
     </w:p>
     <w:p>
@@ -1647,8 +1757,63 @@
           <w:rFonts w:ascii="Arial" w:eastAsia="Courier New" w:hAnsi="Arial" w:cs="Arial"/>
           <w:szCs w:val="24"/>
         </w:rPr>
-        <w:t>Captura de pantalla del informe generado.</w:t>
-      </w:r>
+        <w:t>Análisis e interpretación de resultados.</w:t>
+      </w:r>
+    </w:p>
+    <w:p>
+      <w:pPr>
+        <w:pStyle w:val="Prrafodelista"/>
+        <w:spacing w:after="0" w:line="360" w:lineRule="auto"/>
+        <w:ind w:left="1080" w:right="0" w:firstLine="0"/>
+        <w:rPr>
+          <w:rFonts w:ascii="Arial" w:eastAsia="Courier New" w:hAnsi="Arial" w:cs="Arial"/>
+          <w:szCs w:val="24"/>
+        </w:rPr>
+      </w:pPr>
+    </w:p>
+    <w:p>
+      <w:pPr>
+        <w:pStyle w:val="Prrafodelista"/>
+        <w:spacing w:after="0" w:line="360" w:lineRule="auto"/>
+        <w:ind w:left="1080" w:right="0" w:firstLine="0"/>
+        <w:rPr>
+          <w:rFonts w:ascii="Arial" w:eastAsia="Courier New" w:hAnsi="Arial" w:cs="Arial"/>
+          <w:szCs w:val="24"/>
+        </w:rPr>
+      </w:pPr>
+    </w:p>
+    <w:p>
+      <w:pPr>
+        <w:pStyle w:val="Prrafodelista"/>
+        <w:spacing w:after="0" w:line="360" w:lineRule="auto"/>
+        <w:ind w:left="1080" w:right="0" w:firstLine="0"/>
+        <w:rPr>
+          <w:rFonts w:ascii="Arial" w:eastAsia="Courier New" w:hAnsi="Arial" w:cs="Arial"/>
+          <w:szCs w:val="24"/>
+        </w:rPr>
+      </w:pPr>
+    </w:p>
+    <w:p>
+      <w:pPr>
+        <w:pStyle w:val="Prrafodelista"/>
+        <w:spacing w:after="0" w:line="360" w:lineRule="auto"/>
+        <w:ind w:left="1080" w:right="0" w:firstLine="0"/>
+        <w:rPr>
+          <w:rFonts w:ascii="Arial" w:eastAsia="Courier New" w:hAnsi="Arial" w:cs="Arial"/>
+          <w:szCs w:val="24"/>
+        </w:rPr>
+      </w:pPr>
+    </w:p>
+    <w:p>
+      <w:pPr>
+        <w:pStyle w:val="Prrafodelista"/>
+        <w:spacing w:after="0" w:line="360" w:lineRule="auto"/>
+        <w:ind w:left="1080" w:right="0" w:firstLine="0"/>
+        <w:rPr>
+          <w:rFonts w:ascii="Arial" w:eastAsia="Courier New" w:hAnsi="Arial" w:cs="Arial"/>
+          <w:szCs w:val="24"/>
+        </w:rPr>
+      </w:pPr>
     </w:p>
     <w:p>
       <w:pPr>
@@ -1669,6 +1834,95 @@
           <w:rFonts w:ascii="Arial" w:eastAsia="Courier New" w:hAnsi="Arial" w:cs="Arial"/>
           <w:szCs w:val="24"/>
         </w:rPr>
+        <w:lastRenderedPageBreak/>
+        <w:t>Captura de pantalla del informe generado.</w:t>
+      </w:r>
+    </w:p>
+    <w:p>
+      <w:pPr>
+        <w:pStyle w:val="Prrafodelista"/>
+        <w:spacing w:after="0" w:line="360" w:lineRule="auto"/>
+        <w:ind w:left="1080" w:right="0" w:firstLine="0"/>
+        <w:rPr>
+          <w:rFonts w:ascii="Arial" w:eastAsia="Courier New" w:hAnsi="Arial" w:cs="Arial"/>
+          <w:szCs w:val="24"/>
+        </w:rPr>
+      </w:pPr>
+      <w:r>
+        <w:rPr>
+          <w:rFonts w:ascii="Arial" w:eastAsia="Courier New" w:hAnsi="Arial" w:cs="Arial"/>
+          <w:noProof/>
+          <w:szCs w:val="24"/>
+        </w:rPr>
+        <w:drawing>
+          <wp:inline distT="0" distB="0" distL="0" distR="0" wp14:anchorId="45601967" wp14:editId="242F0D55">
+            <wp:extent cx="5396230" cy="3380740"/>
+            <wp:effectExtent l="0" t="0" r="0" b="0"/>
+            <wp:docPr id="1102942242" name="Imagen 3"/>
+            <wp:cNvGraphicFramePr>
+              <a:graphicFrameLocks xmlns:a="http://schemas.openxmlformats.org/drawingml/2006/main" noChangeAspect="1"/>
+            </wp:cNvGraphicFramePr>
+            <a:graphic xmlns:a="http://schemas.openxmlformats.org/drawingml/2006/main">
+              <a:graphicData uri="http://schemas.openxmlformats.org/drawingml/2006/picture">
+                <pic:pic xmlns:pic="http://schemas.openxmlformats.org/drawingml/2006/picture">
+                  <pic:nvPicPr>
+                    <pic:cNvPr id="0" name="Picture 3"/>
+                    <pic:cNvPicPr>
+                      <a:picLocks noChangeAspect="1" noChangeArrowheads="1"/>
+                    </pic:cNvPicPr>
+                  </pic:nvPicPr>
+                  <pic:blipFill>
+                    <a:blip r:embed="rId10">
+                      <a:extLst>
+                        <a:ext uri="{28A0092B-C50C-407E-A947-70E740481C1C}">
+                          <a14:useLocalDpi xmlns:a14="http://schemas.microsoft.com/office/drawing/2010/main" val="0"/>
+                        </a:ext>
+                      </a:extLst>
+                    </a:blip>
+                    <a:srcRect/>
+                    <a:stretch>
+                      <a:fillRect/>
+                    </a:stretch>
+                  </pic:blipFill>
+                  <pic:spPr bwMode="auto">
+                    <a:xfrm>
+                      <a:off x="0" y="0"/>
+                      <a:ext cx="5396230" cy="3380740"/>
+                    </a:xfrm>
+                    <a:prstGeom prst="rect">
+                      <a:avLst/>
+                    </a:prstGeom>
+                    <a:noFill/>
+                    <a:ln>
+                      <a:noFill/>
+                    </a:ln>
+                  </pic:spPr>
+                </pic:pic>
+              </a:graphicData>
+            </a:graphic>
+          </wp:inline>
+        </w:drawing>
+      </w:r>
+    </w:p>
+    <w:p>
+      <w:pPr>
+        <w:pStyle w:val="Prrafodelista"/>
+        <w:numPr>
+          <w:ilvl w:val="0"/>
+          <w:numId w:val="21"/>
+        </w:numPr>
+        <w:spacing w:after="0" w:line="360" w:lineRule="auto"/>
+        <w:ind w:right="0"/>
+        <w:rPr>
+          <w:rFonts w:ascii="Arial" w:eastAsia="Courier New" w:hAnsi="Arial" w:cs="Arial"/>
+          <w:szCs w:val="24"/>
+        </w:rPr>
+      </w:pPr>
+      <w:r>
+        <w:rPr>
+          <w:rFonts w:ascii="Arial" w:eastAsia="Courier New" w:hAnsi="Arial" w:cs="Arial"/>
+          <w:szCs w:val="24"/>
+        </w:rPr>
         <w:t xml:space="preserve">Reparto de tareas: </w:t>
       </w:r>
       <w:r>
@@ -1973,8 +2227,16 @@
         <w:rPr>
           <w:rFonts w:ascii="Arial" w:eastAsia="Courier New" w:hAnsi="Arial" w:cs="Arial"/>
           <w:szCs w:val="24"/>
-        </w:rPr>
-        <w:t xml:space="preserve">Center </w:t>
+          <w:lang w:val="en-US"/>
+        </w:rPr>
+        <w:t xml:space="preserve">Center for Internet Security. (s. f.). </w:t>
+      </w:r>
+      <w:r>
+        <w:rPr>
+          <w:rFonts w:ascii="Arial" w:eastAsia="Courier New" w:hAnsi="Arial" w:cs="Arial"/>
+          <w:szCs w:val="24"/>
+        </w:rPr>
+        <w:t xml:space="preserve">CIS </w:t>
       </w:r>
       <w:proofErr w:type="spellStart"/>
       <w:r>
@@ -1982,7 +2244,7 @@
           <w:rFonts w:ascii="Arial" w:eastAsia="Courier New" w:hAnsi="Arial" w:cs="Arial"/>
           <w:szCs w:val="24"/>
         </w:rPr>
-        <w:t>for</w:t>
+        <w:t>Controls</w:t>
       </w:r>
       <w:proofErr w:type="spellEnd"/>
       <w:r>
@@ -1990,25 +2252,9 @@
           <w:rFonts w:ascii="Arial" w:eastAsia="Courier New" w:hAnsi="Arial" w:cs="Arial"/>
           <w:szCs w:val="24"/>
         </w:rPr>
-        <w:t xml:space="preserve"> Internet Security. (s. f.). CIS </w:t>
-      </w:r>
-      <w:proofErr w:type="spellStart"/>
-      <w:r>
-        <w:rPr>
-          <w:rFonts w:ascii="Arial" w:eastAsia="Courier New" w:hAnsi="Arial" w:cs="Arial"/>
-          <w:szCs w:val="24"/>
-        </w:rPr>
-        <w:t>Controls</w:t>
-      </w:r>
-      <w:proofErr w:type="spellEnd"/>
-      <w:r>
-        <w:rPr>
-          <w:rFonts w:ascii="Arial" w:eastAsia="Courier New" w:hAnsi="Arial" w:cs="Arial"/>
-          <w:szCs w:val="24"/>
-        </w:rPr>
         <w:t xml:space="preserve">. </w:t>
       </w:r>
-      <w:hyperlink r:id="rId8" w:history="1">
+      <w:hyperlink r:id="rId11" w:history="1">
         <w:r>
           <w:rPr>
             <w:rStyle w:val="Hipervnculo"/>
@@ -2033,55 +2279,33 @@
           <w:szCs w:val="24"/>
         </w:rPr>
       </w:pPr>
+      <w:r>
+        <w:rPr>
+          <w:rFonts w:ascii="Arial" w:eastAsia="Courier New" w:hAnsi="Arial" w:cs="Arial"/>
+          <w:szCs w:val="24"/>
+          <w:lang w:val="en-US"/>
+        </w:rPr>
+        <w:t xml:space="preserve">Arch Linux. (2025, mayo). Lynis - </w:t>
+      </w:r>
       <w:proofErr w:type="spellStart"/>
       <w:r>
         <w:rPr>
           <w:rFonts w:ascii="Arial" w:eastAsia="Courier New" w:hAnsi="Arial" w:cs="Arial"/>
           <w:szCs w:val="24"/>
-        </w:rPr>
-        <w:t>Arch</w:t>
+          <w:lang w:val="en-US"/>
+        </w:rPr>
+        <w:t>ArchWiki</w:t>
       </w:r>
       <w:proofErr w:type="spellEnd"/>
       <w:r>
         <w:rPr>
           <w:rFonts w:ascii="Arial" w:eastAsia="Courier New" w:hAnsi="Arial" w:cs="Arial"/>
           <w:szCs w:val="24"/>
-        </w:rPr>
-        <w:t xml:space="preserve"> Linux. (2025, mayo). </w:t>
-      </w:r>
-      <w:proofErr w:type="spellStart"/>
-      <w:r>
-        <w:rPr>
-          <w:rFonts w:ascii="Arial" w:eastAsia="Courier New" w:hAnsi="Arial" w:cs="Arial"/>
-          <w:szCs w:val="24"/>
-        </w:rPr>
-        <w:t>Lynis</w:t>
-      </w:r>
-      <w:proofErr w:type="spellEnd"/>
-      <w:r>
-        <w:rPr>
-          <w:rFonts w:ascii="Arial" w:eastAsia="Courier New" w:hAnsi="Arial" w:cs="Arial"/>
-          <w:szCs w:val="24"/>
-        </w:rPr>
-        <w:t xml:space="preserve"> - </w:t>
-      </w:r>
-      <w:proofErr w:type="spellStart"/>
-      <w:r>
-        <w:rPr>
-          <w:rFonts w:ascii="Arial" w:eastAsia="Courier New" w:hAnsi="Arial" w:cs="Arial"/>
-          <w:szCs w:val="24"/>
-        </w:rPr>
-        <w:t>ArchWiki</w:t>
-      </w:r>
-      <w:proofErr w:type="spellEnd"/>
-      <w:r>
-        <w:rPr>
-          <w:rFonts w:ascii="Arial" w:eastAsia="Courier New" w:hAnsi="Arial" w:cs="Arial"/>
-          <w:szCs w:val="24"/>
+          <w:lang w:val="en-US"/>
         </w:rPr>
         <w:t xml:space="preserve">. </w:t>
       </w:r>
-      <w:hyperlink r:id="rId9" w:history="1">
+      <w:hyperlink r:id="rId12" w:history="1">
         <w:r>
           <w:rPr>
             <w:rStyle w:val="Hipervnculo"/>
@@ -2138,7 +2362,7 @@
         </w:rPr>
         <w:t xml:space="preserve"> [Repositorio GitHub]. </w:t>
       </w:r>
-      <w:hyperlink r:id="rId10" w:history="1">
+      <w:hyperlink r:id="rId13" w:history="1">
         <w:r>
           <w:rPr>
             <w:rStyle w:val="Hipervnculo"/>
@@ -2167,10 +2391,11 @@
         <w:rPr>
           <w:rFonts w:ascii="Arial" w:eastAsia="Courier New" w:hAnsi="Arial" w:cs="Arial"/>
           <w:szCs w:val="24"/>
+          <w:lang w:val="en-US"/>
         </w:rPr>
         <w:t xml:space="preserve">Canonical. (s. f.). Ubuntu server - Security. </w:t>
       </w:r>
-      <w:hyperlink r:id="rId11" w:history="1">
+      <w:hyperlink r:id="rId14" w:history="1">
         <w:r>
           <w:rPr>
             <w:rStyle w:val="Hipervnculo"/>
@@ -2338,12 +2563,12 @@
       </w:r>
     </w:p>
     <w:sectPr>
-      <w:headerReference w:type="even" r:id="rId12"/>
-      <w:headerReference w:type="default" r:id="rId13"/>
-      <w:footerReference w:type="even" r:id="rId14"/>
-      <w:footerReference w:type="default" r:id="rId15"/>
-      <w:headerReference w:type="first" r:id="rId16"/>
-      <w:footerReference w:type="first" r:id="rId17"/>
+      <w:headerReference w:type="even" r:id="rId15"/>
+      <w:headerReference w:type="default" r:id="rId16"/>
+      <w:footerReference w:type="even" r:id="rId17"/>
+      <w:footerReference w:type="default" r:id="rId18"/>
+      <w:headerReference w:type="first" r:id="rId19"/>
+      <w:footerReference w:type="first" r:id="rId20"/>
       <w:pgSz w:w="11906" w:h="16838"/>
       <w:pgMar w:top="1417" w:right="1701" w:bottom="1417" w:left="1701" w:header="89" w:footer="544" w:gutter="0"/>
       <w:cols w:space="720"/>

</xml_diff>

<commit_message>
se agrego al word el link del video en Youtube, como asi se lo convirtio en pdf. Asimismo, se agrego link del Respositorio en GitHub
</commit_message>
<xml_diff>
--- a/Trabajo Integrador - Chiappone - Campana.docx
+++ b/Trabajo Integrador - Chiappone - Campana.docx
@@ -2559,16 +2559,74 @@
           <w:rFonts w:ascii="Arial" w:eastAsia="Courier New" w:hAnsi="Arial" w:cs="Arial"/>
           <w:szCs w:val="24"/>
         </w:rPr>
-        <w:t>- Enlace al video explicativo (a completar)</w:t>
+        <w:t>- Enlace al video explicativo</w:t>
+      </w:r>
+      <w:r>
+        <w:rPr>
+          <w:rFonts w:ascii="Arial" w:eastAsia="Courier New" w:hAnsi="Arial" w:cs="Arial"/>
+          <w:szCs w:val="24"/>
+        </w:rPr>
+        <w:t xml:space="preserve">: </w:t>
+      </w:r>
+      <w:hyperlink r:id="rId15" w:history="1">
+        <w:r>
+          <w:rPr>
+            <w:rStyle w:val="Hipervnculo"/>
+            <w:rFonts w:ascii="Arial" w:eastAsia="Courier New" w:hAnsi="Arial" w:cs="Arial"/>
+            <w:szCs w:val="24"/>
+          </w:rPr>
+          <w:t>https://youtu.be/VdU9cLnkqW0</w:t>
+        </w:r>
+      </w:hyperlink>
+      <w:r>
+        <w:rPr>
+          <w:rFonts w:ascii="Arial" w:eastAsia="Courier New" w:hAnsi="Arial" w:cs="Arial"/>
+          <w:szCs w:val="24"/>
+        </w:rPr>
+        <w:t xml:space="preserve"> </w:t>
+      </w:r>
+    </w:p>
+    <w:p>
+      <w:pPr>
+        <w:spacing w:after="0" w:line="360" w:lineRule="auto"/>
+        <w:ind w:right="0"/>
+        <w:rPr>
+          <w:rFonts w:ascii="Arial" w:eastAsia="Courier New" w:hAnsi="Arial" w:cs="Arial"/>
+          <w:szCs w:val="24"/>
+        </w:rPr>
+      </w:pPr>
+      <w:r>
+        <w:rPr>
+          <w:rFonts w:ascii="Arial" w:eastAsia="Courier New" w:hAnsi="Arial" w:cs="Arial"/>
+          <w:szCs w:val="24"/>
+        </w:rPr>
+        <w:t xml:space="preserve">- Enlace repositorio en GitHub con todo el contenido: </w:t>
+      </w:r>
+      <w:hyperlink r:id="rId16" w:history="1">
+        <w:r>
+          <w:rPr>
+            <w:rStyle w:val="Hipervnculo"/>
+            <w:rFonts w:ascii="Arial" w:eastAsia="Courier New" w:hAnsi="Arial" w:cs="Arial"/>
+            <w:szCs w:val="24"/>
+          </w:rPr>
+          <w:t>https://github.com/CampanaJ/proyect_integrador-AySO</w:t>
+        </w:r>
+      </w:hyperlink>
+      <w:r>
+        <w:rPr>
+          <w:rFonts w:ascii="Arial" w:eastAsia="Courier New" w:hAnsi="Arial" w:cs="Arial"/>
+          <w:szCs w:val="24"/>
+        </w:rPr>
+        <w:t xml:space="preserve"> </w:t>
       </w:r>
     </w:p>
     <w:sectPr>
-      <w:headerReference w:type="even" r:id="rId15"/>
-      <w:headerReference w:type="default" r:id="rId16"/>
-      <w:footerReference w:type="even" r:id="rId17"/>
-      <w:footerReference w:type="default" r:id="rId18"/>
-      <w:headerReference w:type="first" r:id="rId19"/>
-      <w:footerReference w:type="first" r:id="rId20"/>
+      <w:headerReference w:type="even" r:id="rId17"/>
+      <w:headerReference w:type="default" r:id="rId18"/>
+      <w:footerReference w:type="even" r:id="rId19"/>
+      <w:footerReference w:type="default" r:id="rId20"/>
+      <w:headerReference w:type="first" r:id="rId21"/>
+      <w:footerReference w:type="first" r:id="rId22"/>
       <w:pgSz w:w="11906" w:h="16838"/>
       <w:pgMar w:top="1417" w:right="1701" w:bottom="1417" w:left="1701" w:header="89" w:footer="544" w:gutter="0"/>
       <w:cols w:space="720"/>

</xml_diff>